<commit_message>
Atualização lista de requisitos apos mapa mental
</commit_message>
<xml_diff>
--- a/DocsRequisitos/Lista Consolidada - Brainstorm.docx
+++ b/DocsRequisitos/Lista Consolidada - Brainstorm.docx
@@ -1,6 +1,6 @@
 
 <file path=word/document.xml><?xml version="1.0" encoding="utf-8"?>
-<w:document xmlns:wpc="http://schemas.microsoft.com/office/word/2010/wordprocessingCanvas" xmlns:cx="http://schemas.microsoft.com/office/drawing/2014/chartex" xmlns:cx1="http://schemas.microsoft.com/office/drawing/2015/9/8/chartex" xmlns:cx2="http://schemas.microsoft.com/office/drawing/2015/10/21/chartex" xmlns:cx3="http://schemas.microsoft.com/office/drawing/2016/5/9/chartex" xmlns:cx4="http://schemas.microsoft.com/office/drawing/2016/5/10/chartex" xmlns:cx5="http://schemas.microsoft.com/office/drawing/2016/5/11/chartex" xmlns:cx6="http://schemas.microsoft.com/office/drawing/2016/5/12/chartex" xmlns:cx7="http://schemas.microsoft.com/office/drawing/2016/5/13/chartex" xmlns:cx8="http://schemas.microsoft.com/office/drawing/2016/5/14/chartex" xmlns:mc="http://schemas.openxmlformats.org/markup-compatibility/2006" xmlns:aink="http://schemas.microsoft.com/office/drawing/2016/ink" xmlns:am3d="http://schemas.microsoft.com/office/drawing/2017/model3d" xmlns:o="urn:schemas-microsoft-com:office:office" xmlns:r="http://schemas.openxmlformats.org/officeDocument/2006/relationships" xmlns:m="http://schemas.openxmlformats.org/officeDocument/2006/math" xmlns:v="urn:schemas-microsoft-com:vml" xmlns:wp14="http://schemas.microsoft.com/office/word/2010/wordprocessingDrawing" xmlns:wp="http://schemas.openxmlformats.org/drawingml/2006/wordprocessingDrawing" xmlns:w10="urn:schemas-microsoft-com:office:word" xmlns:w="http://schemas.openxmlformats.org/wordprocessingml/2006/main" xmlns:w14="http://schemas.microsoft.com/office/word/2010/wordml" xmlns:w15="http://schemas.microsoft.com/office/word/2012/wordml" xmlns:w16cid="http://schemas.microsoft.com/office/word/2016/wordml/cid" xmlns:w16se="http://schemas.microsoft.com/office/word/2015/wordml/symex" xmlns:wpg="http://schemas.microsoft.com/office/word/2010/wordprocessingGroup" xmlns:wpi="http://schemas.microsoft.com/office/word/2010/wordprocessingInk" xmlns:wne="http://schemas.microsoft.com/office/word/2006/wordml" xmlns:wps="http://schemas.microsoft.com/office/word/2010/wordprocessingShape" mc:Ignorable="w14 w15 w16se w16cid wp14">
+<w:document xmlns:wpc="http://schemas.microsoft.com/office/word/2010/wordprocessingCanvas" xmlns:cx="http://schemas.microsoft.com/office/drawing/2014/chartex" xmlns:cx1="http://schemas.microsoft.com/office/drawing/2015/9/8/chartex" xmlns:cx2="http://schemas.microsoft.com/office/drawing/2015/10/21/chartex" xmlns:cx3="http://schemas.microsoft.com/office/drawing/2016/5/9/chartex" xmlns:cx4="http://schemas.microsoft.com/office/drawing/2016/5/10/chartex" xmlns:cx5="http://schemas.microsoft.com/office/drawing/2016/5/11/chartex" xmlns:cx6="http://schemas.microsoft.com/office/drawing/2016/5/12/chartex" xmlns:cx7="http://schemas.microsoft.com/office/drawing/2016/5/13/chartex" xmlns:cx8="http://schemas.microsoft.com/office/drawing/2016/5/14/chartex" xmlns:mc="http://schemas.openxmlformats.org/markup-compatibility/2006" xmlns:aink="http://schemas.microsoft.com/office/drawing/2016/ink" xmlns:am3d="http://schemas.microsoft.com/office/drawing/2017/model3d" xmlns:o="urn:schemas-microsoft-com:office:office" xmlns:r="http://schemas.openxmlformats.org/officeDocument/2006/relationships" xmlns:m="http://schemas.openxmlformats.org/officeDocument/2006/math" xmlns:v="urn:schemas-microsoft-com:vml" xmlns:wp14="http://schemas.microsoft.com/office/word/2010/wordprocessingDrawing" xmlns:wp="http://schemas.openxmlformats.org/drawingml/2006/wordprocessingDrawing" xmlns:w10="urn:schemas-microsoft-com:office:word" xmlns:w="http://schemas.openxmlformats.org/wordprocessingml/2006/main" xmlns:w14="http://schemas.microsoft.com/office/word/2010/wordml" xmlns:w15="http://schemas.microsoft.com/office/word/2012/wordml" xmlns:w16cex="http://schemas.microsoft.com/office/word/2018/wordml/cex" xmlns:w16cid="http://schemas.microsoft.com/office/word/2016/wordml/cid" xmlns:w16="http://schemas.microsoft.com/office/word/2018/wordml" xmlns:w16sdtdh="http://schemas.microsoft.com/office/word/2020/wordml/sdtdatahash" xmlns:w16se="http://schemas.microsoft.com/office/word/2015/wordml/symex" xmlns:wpg="http://schemas.microsoft.com/office/word/2010/wordprocessingGroup" xmlns:wpi="http://schemas.microsoft.com/office/word/2010/wordprocessingInk" xmlns:wne="http://schemas.microsoft.com/office/word/2006/wordml" xmlns:wps="http://schemas.microsoft.com/office/word/2010/wordprocessingShape" mc:Ignorable="w14 w15 w16se w16cid w16 w16cex w16sdtdh wp14">
   <w:body>
     <w:p>
       <w:r>
@@ -29,21 +29,39 @@
     </w:p>
     <w:p>
       <w:r>
-        <w:t>-Sinalização de vagas livre e ocupadas</w:t>
-      </w:r>
-    </w:p>
-    <w:p>
-      <w:r>
-        <w:t>-Registro de avarias na entrada e saída de veículos</w:t>
-      </w:r>
-    </w:p>
-    <w:p>
-      <w:r>
+        <w:t>-</w:t>
+      </w:r>
+      <w:r>
+        <w:rPr>
+          <w:highlight w:val="yellow"/>
+        </w:rPr>
+        <w:t>Sinalização de vagas livre e ocupadas</w:t>
+      </w:r>
+    </w:p>
+    <w:p>
+      <w:r>
+        <w:rPr>
+          <w:highlight w:val="yellow"/>
+        </w:rPr>
+        <w:t>-Registro de avarias na entrada</w:t>
+      </w:r>
+      <w:r>
+        <w:t xml:space="preserve"> e saída de veículos</w:t>
+      </w:r>
+    </w:p>
+    <w:p>
+      <w:r>
+        <w:rPr>
+          <w:highlight w:val="yellow"/>
+        </w:rPr>
         <w:t>-Cadastro de clientes</w:t>
       </w:r>
     </w:p>
     <w:p>
       <w:r>
+        <w:rPr>
+          <w:highlight w:val="yellow"/>
+        </w:rPr>
         <w:t>-Registro de entrada de veículos</w:t>
       </w:r>
     </w:p>
@@ -54,6 +72,9 @@
     </w:p>
     <w:p>
       <w:r>
+        <w:rPr>
+          <w:highlight w:val="yellow"/>
+        </w:rPr>
         <w:t>-Controle de preço por tipo de veículo, dia e horário</w:t>
       </w:r>
     </w:p>
@@ -64,11 +85,23 @@
     </w:p>
     <w:p>
       <w:r>
-        <w:t xml:space="preserve">-Abertura e fechamento de cancela comando pelo sistema </w:t>
-      </w:r>
-    </w:p>
-    <w:p>
-      <w:r>
+        <w:t>-</w:t>
+      </w:r>
+      <w:r>
+        <w:rPr>
+          <w:highlight w:val="yellow"/>
+        </w:rPr>
+        <w:t>Abertura e fechamento de cancela comando pelo sistema</w:t>
+      </w:r>
+      <w:r>
+        <w:t xml:space="preserve"> </w:t>
+      </w:r>
+    </w:p>
+    <w:p>
+      <w:r>
+        <w:rPr>
+          <w:highlight w:val="yellow"/>
+        </w:rPr>
         <w:t>-Calendário de promoções</w:t>
       </w:r>
     </w:p>
@@ -84,6 +117,9 @@
     </w:p>
     <w:p>
       <w:r>
+        <w:rPr>
+          <w:highlight w:val="yellow"/>
+        </w:rPr>
         <w:t>-Controle de rotativos, convênios e mensalistas</w:t>
       </w:r>
     </w:p>
@@ -104,12 +140,30 @@
     </w:p>
     <w:p>
       <w:r>
-        <w:t>-Verificação de vagas livres por app mobile</w:t>
-      </w:r>
-    </w:p>
-    <w:p>
-      <w:r>
-        <w:t>-Controle de execução e cobrança por serviços adicionais (Lava-Jato)</w:t>
+        <w:t>-</w:t>
+      </w:r>
+      <w:r>
+        <w:rPr>
+          <w:highlight w:val="yellow"/>
+        </w:rPr>
+        <w:t>Verificação de vagas livres por app mobile</w:t>
+      </w:r>
+    </w:p>
+    <w:p>
+      <w:r>
+        <w:rPr>
+          <w:highlight w:val="yellow"/>
+        </w:rPr>
+        <w:t>-Controle</w:t>
+      </w:r>
+      <w:r>
+        <w:t xml:space="preserve"> de execução e cobrança por </w:t>
+      </w:r>
+      <w:r>
+        <w:rPr>
+          <w:highlight w:val="yellow"/>
+        </w:rPr>
+        <w:t>serviços adicionais (Lava-Jato)</w:t>
       </w:r>
     </w:p>
     <w:p>
@@ -124,6 +178,9 @@
     </w:p>
     <w:p>
       <w:r>
+        <w:rPr>
+          <w:highlight w:val="yellow"/>
+        </w:rPr>
         <w:t>-Detecção e registro de placas de automóveis</w:t>
       </w:r>
     </w:p>
@@ -142,17 +199,28 @@
         <w:t xml:space="preserve">- </w:t>
       </w:r>
       <w:r>
-        <w:t>Cadastramento automático de placa, modelo, marca, tamanho e cor de veículo</w:t>
-      </w:r>
-      <w:bookmarkStart w:id="0" w:name="_GoBack"/>
-      <w:bookmarkEnd w:id="0"/>
-      <w:r>
-        <w:t xml:space="preserve"> por reconhecimento ótico</w:t>
-      </w:r>
-    </w:p>
-    <w:p>
-      <w:r>
-        <w:t>- Cadastramento de politica de pontuação para descontos</w:t>
+        <w:t>Cadastramento automático de placa, modelo, marca, tamanho e cor de veículo por reconhecimento ótico</w:t>
+      </w:r>
+    </w:p>
+    <w:p>
+      <w:r>
+        <w:t xml:space="preserve">- Cadastramento de </w:t>
+      </w:r>
+      <w:proofErr w:type="gramStart"/>
+      <w:r>
+        <w:t>politica</w:t>
+      </w:r>
+      <w:proofErr w:type="gramEnd"/>
+      <w:r>
+        <w:t xml:space="preserve"> de pontuação para descontos</w:t>
+      </w:r>
+    </w:p>
+    <w:p>
+      <w:r>
+        <w:rPr>
+          <w:highlight w:val="yellow"/>
+        </w:rPr>
+        <w:t>-Emissão do ticket de estacionamento</w:t>
       </w:r>
     </w:p>
     <w:sectPr>
@@ -166,7 +234,7 @@
 </file>
 
 <file path=word/styles.xml><?xml version="1.0" encoding="utf-8"?>
-<w:styles xmlns:mc="http://schemas.openxmlformats.org/markup-compatibility/2006" xmlns:r="http://schemas.openxmlformats.org/officeDocument/2006/relationships" xmlns:w="http://schemas.openxmlformats.org/wordprocessingml/2006/main" xmlns:w14="http://schemas.microsoft.com/office/word/2010/wordml" xmlns:w15="http://schemas.microsoft.com/office/word/2012/wordml" xmlns:w16cid="http://schemas.microsoft.com/office/word/2016/wordml/cid" xmlns:w16se="http://schemas.microsoft.com/office/word/2015/wordml/symex" mc:Ignorable="w14 w15 w16se w16cid">
+<w:styles xmlns:mc="http://schemas.openxmlformats.org/markup-compatibility/2006" xmlns:r="http://schemas.openxmlformats.org/officeDocument/2006/relationships" xmlns:w="http://schemas.openxmlformats.org/wordprocessingml/2006/main" xmlns:w14="http://schemas.microsoft.com/office/word/2010/wordml" xmlns:w15="http://schemas.microsoft.com/office/word/2012/wordml" xmlns:w16cex="http://schemas.microsoft.com/office/word/2018/wordml/cex" xmlns:w16cid="http://schemas.microsoft.com/office/word/2016/wordml/cid" xmlns:w16="http://schemas.microsoft.com/office/word/2018/wordml" xmlns:w16sdtdh="http://schemas.microsoft.com/office/word/2020/wordml/sdtdatahash" xmlns:w16se="http://schemas.microsoft.com/office/word/2015/wordml/symex" mc:Ignorable="w14 w15 w16se w16cid w16 w16cex w16sdtdh">
   <w:docDefaults>
     <w:rPrDefault>
       <w:rPr>
@@ -182,7 +250,7 @@
       </w:pPr>
     </w:pPrDefault>
   </w:docDefaults>
-  <w:latentStyles w:defLockedState="0" w:defUIPriority="99" w:defSemiHidden="0" w:defUnhideWhenUsed="0" w:defQFormat="0" w:count="375">
+  <w:latentStyles w:defLockedState="0" w:defUIPriority="99" w:defSemiHidden="0" w:defUnhideWhenUsed="0" w:defQFormat="0" w:count="376">
     <w:lsdException w:name="Normal" w:uiPriority="0" w:qFormat="1"/>
     <w:lsdException w:name="heading 1" w:uiPriority="9" w:qFormat="1"/>
     <w:lsdException w:name="heading 2" w:semiHidden="1" w:uiPriority="9" w:unhideWhenUsed="1" w:qFormat="1"/>
@@ -288,7 +356,6 @@
     <w:lsdException w:name="HTML Sample" w:semiHidden="1" w:unhideWhenUsed="1"/>
     <w:lsdException w:name="HTML Typewriter" w:semiHidden="1" w:unhideWhenUsed="1"/>
     <w:lsdException w:name="HTML Variable" w:semiHidden="1" w:unhideWhenUsed="1"/>
-    <w:lsdException w:name="Normal Table" w:semiHidden="1" w:unhideWhenUsed="1"/>
     <w:lsdException w:name="annotation subject" w:semiHidden="1" w:unhideWhenUsed="1"/>
     <w:lsdException w:name="No List" w:semiHidden="1" w:unhideWhenUsed="1"/>
     <w:lsdException w:name="Outline List 1" w:semiHidden="1" w:unhideWhenUsed="1"/>
@@ -335,10 +402,8 @@
     <w:lsdException w:name="Table Subtle 2" w:semiHidden="1" w:unhideWhenUsed="1"/>
     <w:lsdException w:name="Table Web 1" w:semiHidden="1" w:unhideWhenUsed="1"/>
     <w:lsdException w:name="Table Web 2" w:semiHidden="1" w:unhideWhenUsed="1"/>
-    <w:lsdException w:name="Table Web 3" w:semiHidden="1" w:unhideWhenUsed="1"/>
     <w:lsdException w:name="Balloon Text" w:semiHidden="1" w:unhideWhenUsed="1"/>
     <w:lsdException w:name="Table Grid" w:uiPriority="39"/>
-    <w:lsdException w:name="Table Theme" w:semiHidden="1" w:unhideWhenUsed="1"/>
     <w:lsdException w:name="Placeholder Text" w:semiHidden="1"/>
     <w:lsdException w:name="No Spacing" w:uiPriority="1" w:qFormat="1"/>
     <w:lsdException w:name="Light Shading" w:uiPriority="60"/>
@@ -558,18 +623,19 @@
     <w:lsdException w:name="Smart Hyperlink" w:semiHidden="1" w:unhideWhenUsed="1"/>
     <w:lsdException w:name="Hashtag" w:semiHidden="1" w:unhideWhenUsed="1"/>
     <w:lsdException w:name="Unresolved Mention" w:semiHidden="1" w:unhideWhenUsed="1"/>
+    <w:lsdException w:name="Smart Link" w:semiHidden="1" w:unhideWhenUsed="1"/>
   </w:latentStyles>
   <w:style w:type="paragraph" w:default="1" w:styleId="Normal">
     <w:name w:val="Normal"/>
     <w:qFormat/>
   </w:style>
-  <w:style w:type="character" w:default="1" w:styleId="DefaultParagraphFont">
+  <w:style w:type="character" w:default="1" w:styleId="Fontepargpadro">
     <w:name w:val="Default Paragraph Font"/>
     <w:uiPriority w:val="1"/>
     <w:semiHidden/>
     <w:unhideWhenUsed/>
   </w:style>
-  <w:style w:type="table" w:default="1" w:styleId="TableNormal">
+  <w:style w:type="table" w:default="1" w:styleId="Tabelanormal">
     <w:name w:val="Normal Table"/>
     <w:uiPriority w:val="99"/>
     <w:semiHidden/>
@@ -584,7 +650,7 @@
       </w:tblCellMar>
     </w:tblPr>
   </w:style>
-  <w:style w:type="numbering" w:default="1" w:styleId="NoList">
+  <w:style w:type="numbering" w:default="1" w:styleId="Semlista">
     <w:name w:val="No List"/>
     <w:uiPriority w:val="99"/>
     <w:semiHidden/>

</xml_diff>